<commit_message>
updated gui class to reflect changes in the parser class (like the added data fields)
</commit_message>
<xml_diff>
--- a/Weather RSS TODO's.docx
+++ b/Weather RSS TODO's.docx
@@ -57,7 +57,31 @@
         </w:numPr>
       </w:pPr>
       <w:r>
-        <w:t>User save-able settings (url to xml file, ability to pick from a list of saved urls, with nicknames for each url)</w:t>
+        <w:t>User save-able settings (</w:t>
+      </w:r>
+      <w:proofErr w:type="spellStart"/>
+      <w:r>
+        <w:t>url</w:t>
+      </w:r>
+      <w:proofErr w:type="spellEnd"/>
+      <w:r>
+        <w:t xml:space="preserve"> to xml file, ability to pick from a list of saved </w:t>
+      </w:r>
+      <w:proofErr w:type="spellStart"/>
+      <w:r>
+        <w:t>urls</w:t>
+      </w:r>
+      <w:proofErr w:type="spellEnd"/>
+      <w:r>
+        <w:t xml:space="preserve">, with nicknames for each </w:t>
+      </w:r>
+      <w:proofErr w:type="spellStart"/>
+      <w:r>
+        <w:t>url</w:t>
+      </w:r>
+      <w:proofErr w:type="spellEnd"/>
+      <w:r>
+        <w:t>)</w:t>
       </w:r>
     </w:p>
     <w:p>
@@ -68,8 +92,13 @@
           <w:numId w:val="2"/>
         </w:numPr>
       </w:pPr>
-      <w:r>
-        <w:t>Config file for easy installation etc.</w:t>
+      <w:proofErr w:type="spellStart"/>
+      <w:r>
+        <w:t>Config</w:t>
+      </w:r>
+      <w:proofErr w:type="spellEnd"/>
+      <w:r>
+        <w:t xml:space="preserve"> file for easy installation etc.</w:t>
       </w:r>
     </w:p>
     <w:p>
@@ -121,8 +150,13 @@
           <w:numId w:val="1"/>
         </w:numPr>
       </w:pPr>
-      <w:r>
-        <w:t>Config file (?)</w:t>
+      <w:proofErr w:type="spellStart"/>
+      <w:r>
+        <w:t>Config</w:t>
+      </w:r>
+      <w:proofErr w:type="spellEnd"/>
+      <w:r>
+        <w:t xml:space="preserve"> file (?)</w:t>
       </w:r>
     </w:p>
     <w:p>
@@ -161,9 +195,26 @@
           <w:ilvl w:val="0"/>
           <w:numId w:val="1"/>
         </w:numPr>
-      </w:pPr>
-      <w:r>
-        <w:t xml:space="preserve">Complete overhaul of weather_rss parser functions (make it more flexible for all kinds of different xml formats), and make it object oriented </w:t>
+        <w:rPr>
+          <w:i/>
+        </w:rPr>
+      </w:pPr>
+      <w:r>
+        <w:t xml:space="preserve">Complete overhaul of </w:t>
+      </w:r>
+      <w:proofErr w:type="spellStart"/>
+      <w:r>
+        <w:t>weather_rss</w:t>
+      </w:r>
+      <w:proofErr w:type="spellEnd"/>
+      <w:r>
+        <w:t xml:space="preserve"> parser functions (make it more flexible for all kinds of different xml formats), and make it object oriented </w:t>
+      </w:r>
+      <w:r>
+        <w:rPr>
+          <w:i/>
+        </w:rPr>
+        <w:t>(tentatively completed)</w:t>
       </w:r>
     </w:p>
     <w:p>
@@ -175,7 +226,32 @@
         </w:numPr>
       </w:pPr>
       <w:r>
-        <w:t>In parser, parse more fields (raw xml as an attribute in the weatherData object, as well as LastUpdated and Location)</w:t>
+        <w:t xml:space="preserve">In parser, parse more fields (raw xml as an attribute in the </w:t>
+      </w:r>
+      <w:proofErr w:type="spellStart"/>
+      <w:r>
+        <w:t>weatherData</w:t>
+      </w:r>
+      <w:proofErr w:type="spellEnd"/>
+      <w:r>
+        <w:t xml:space="preserve"> object, as well as </w:t>
+      </w:r>
+      <w:proofErr w:type="spellStart"/>
+      <w:r>
+        <w:t>LastUpdated</w:t>
+      </w:r>
+      <w:proofErr w:type="spellEnd"/>
+      <w:r>
+        <w:t xml:space="preserve"> and Location)</w:t>
+      </w:r>
+      <w:r>
+        <w:t xml:space="preserve"> </w:t>
+      </w:r>
+      <w:r>
+        <w:rPr>
+          <w:i/>
+        </w:rPr>
+        <w:t>(tentatively completed)</w:t>
       </w:r>
     </w:p>
     <w:p>
@@ -185,10 +261,22 @@
           <w:ilvl w:val="0"/>
           <w:numId w:val="1"/>
         </w:numPr>
+        <w:rPr>
+          <w:i/>
+        </w:rPr>
       </w:pPr>
       <w:r>
         <w:t>Implement check for if input string is a valid weather XML file</w:t>
       </w:r>
+      <w:r>
+        <w:t xml:space="preserve"> </w:t>
+      </w:r>
+      <w:r>
+        <w:rPr>
+          <w:i/>
+        </w:rPr>
+        <w:t>(tentatively completed)</w:t>
+      </w:r>
     </w:p>
     <w:p>
       <w:pPr>
@@ -200,31 +288,13 @@
       </w:pPr>
       <w:r>
         <w:t>Make GUI look nicer (including adding assets for different weather conditions)</w:t>
-      </w:r>
-    </w:p>
-    <w:p>
-      <w:r>
-        <w:t>Later…</w:t>
-      </w:r>
-    </w:p>
-    <w:p>
-      <w:pPr>
-        <w:pStyle w:val="ListParagraph"/>
-        <w:numPr>
-          <w:ilvl w:val="0"/>
-          <w:numId w:val="1"/>
-        </w:numPr>
-      </w:pPr>
-      <w:r>
-        <w:t>Save</w:t>
-      </w:r>
-      <w:r>
-        <w:t>/load</w:t>
       </w:r>
       <w:bookmarkStart w:id="0" w:name="_GoBack"/>
       <w:bookmarkEnd w:id="0"/>
-      <w:r>
-        <w:t xml:space="preserve"> urls feature</w:t>
+    </w:p>
+    <w:p>
+      <w:r>
+        <w:t>Later…</w:t>
       </w:r>
     </w:p>
     <w:p>
@@ -236,6 +306,32 @@
         </w:numPr>
       </w:pPr>
       <w:r>
+        <w:t>Save</w:t>
+      </w:r>
+      <w:r>
+        <w:t>/load</w:t>
+      </w:r>
+      <w:r>
+        <w:t xml:space="preserve"> </w:t>
+      </w:r>
+      <w:proofErr w:type="spellStart"/>
+      <w:r>
+        <w:t>urls</w:t>
+      </w:r>
+      <w:proofErr w:type="spellEnd"/>
+      <w:r>
+        <w:t xml:space="preserve"> feature</w:t>
+      </w:r>
+    </w:p>
+    <w:p>
+      <w:pPr>
+        <w:pStyle w:val="ListParagraph"/>
+        <w:numPr>
+          <w:ilvl w:val="0"/>
+          <w:numId w:val="1"/>
+        </w:numPr>
+      </w:pPr>
+      <w:r>
         <w:t xml:space="preserve">Menu </w:t>
       </w:r>
     </w:p>
@@ -259,9 +355,11 @@
           <w:numId w:val="1"/>
         </w:numPr>
       </w:pPr>
+      <w:proofErr w:type="spellStart"/>
       <w:r>
         <w:t>Config</w:t>
       </w:r>
+      <w:proofErr w:type="spellEnd"/>
     </w:p>
     <w:p>
       <w:pPr>

</xml_diff>

<commit_message>
added gui skeleten for menu items
</commit_message>
<xml_diff>
--- a/Weather RSS TODO's.docx
+++ b/Weather RSS TODO's.docx
@@ -57,31 +57,7 @@
         </w:numPr>
       </w:pPr>
       <w:r>
-        <w:t>User save-able settings (</w:t>
-      </w:r>
-      <w:proofErr w:type="spellStart"/>
-      <w:r>
-        <w:t>url</w:t>
-      </w:r>
-      <w:proofErr w:type="spellEnd"/>
-      <w:r>
-        <w:t xml:space="preserve"> to xml file, ability to pick from a list of saved </w:t>
-      </w:r>
-      <w:proofErr w:type="spellStart"/>
-      <w:r>
-        <w:t>urls</w:t>
-      </w:r>
-      <w:proofErr w:type="spellEnd"/>
-      <w:r>
-        <w:t xml:space="preserve">, with nicknames for each </w:t>
-      </w:r>
-      <w:proofErr w:type="spellStart"/>
-      <w:r>
-        <w:t>url</w:t>
-      </w:r>
-      <w:proofErr w:type="spellEnd"/>
-      <w:r>
-        <w:t>)</w:t>
+        <w:t>User save-able settings (url to xml file, ability to pick from a list of saved urls, with nicknames for each url)</w:t>
       </w:r>
     </w:p>
     <w:p>
@@ -92,13 +68,8 @@
           <w:numId w:val="2"/>
         </w:numPr>
       </w:pPr>
-      <w:proofErr w:type="spellStart"/>
-      <w:r>
-        <w:t>Config</w:t>
-      </w:r>
-      <w:proofErr w:type="spellEnd"/>
-      <w:r>
-        <w:t xml:space="preserve"> file for easy installation etc.</w:t>
+      <w:r>
+        <w:t>Config file for easy installation etc.</w:t>
       </w:r>
     </w:p>
     <w:p>
@@ -150,13 +121,8 @@
           <w:numId w:val="1"/>
         </w:numPr>
       </w:pPr>
-      <w:proofErr w:type="spellStart"/>
-      <w:r>
-        <w:t>Config</w:t>
-      </w:r>
-      <w:proofErr w:type="spellEnd"/>
-      <w:r>
-        <w:t xml:space="preserve"> file (?)</w:t>
+      <w:r>
+        <w:t>Config file (?)</w:t>
       </w:r>
     </w:p>
     <w:p>
@@ -200,15 +166,7 @@
         </w:rPr>
       </w:pPr>
       <w:r>
-        <w:t xml:space="preserve">Complete overhaul of </w:t>
-      </w:r>
-      <w:proofErr w:type="spellStart"/>
-      <w:r>
-        <w:t>weather_rss</w:t>
-      </w:r>
-      <w:proofErr w:type="spellEnd"/>
-      <w:r>
-        <w:t xml:space="preserve"> parser functions (make it more flexible for all kinds of different xml formats), and make it object oriented </w:t>
+        <w:t xml:space="preserve">Complete overhaul of weather_rss parser functions (make it more flexible for all kinds of different xml formats), and make it object oriented </w:t>
       </w:r>
       <w:r>
         <w:rPr>
@@ -226,23 +184,7 @@
         </w:numPr>
       </w:pPr>
       <w:r>
-        <w:t xml:space="preserve">In parser, parse more fields (raw xml as an attribute in the </w:t>
-      </w:r>
-      <w:proofErr w:type="spellStart"/>
-      <w:r>
-        <w:t>weatherData</w:t>
-      </w:r>
-      <w:proofErr w:type="spellEnd"/>
-      <w:r>
-        <w:t xml:space="preserve"> object, as well as </w:t>
-      </w:r>
-      <w:proofErr w:type="spellStart"/>
-      <w:r>
-        <w:t>LastUpdated</w:t>
-      </w:r>
-      <w:proofErr w:type="spellEnd"/>
-      <w:r>
-        <w:t xml:space="preserve"> and Location)</w:t>
+        <w:t>In parser, parse more fields (raw xml as an attribute in the weatherData object, as well as LastUpdated and Location)</w:t>
       </w:r>
       <w:r>
         <w:t xml:space="preserve"> </w:t>
@@ -289,86 +231,160 @@
       <w:r>
         <w:t>Make GUI look nicer (including adding assets for different weather conditions)</w:t>
       </w:r>
+    </w:p>
+    <w:p>
+      <w:r>
+        <w:t>Later…</w:t>
+      </w:r>
+    </w:p>
+    <w:p>
+      <w:pPr>
+        <w:pStyle w:val="ListParagraph"/>
+        <w:numPr>
+          <w:ilvl w:val="0"/>
+          <w:numId w:val="1"/>
+        </w:numPr>
+      </w:pPr>
+      <w:r>
+        <w:t>Save</w:t>
+      </w:r>
+      <w:r>
+        <w:t>/load</w:t>
+      </w:r>
+      <w:r>
+        <w:t xml:space="preserve"> urls feature</w:t>
+      </w:r>
+    </w:p>
+    <w:p>
+      <w:pPr>
+        <w:pStyle w:val="ListParagraph"/>
+        <w:numPr>
+          <w:ilvl w:val="0"/>
+          <w:numId w:val="1"/>
+        </w:numPr>
+      </w:pPr>
+      <w:r>
+        <w:t xml:space="preserve">Menu </w:t>
+      </w:r>
+    </w:p>
+    <w:p>
+      <w:pPr>
+        <w:pStyle w:val="ListParagraph"/>
+        <w:numPr>
+          <w:ilvl w:val="0"/>
+          <w:numId w:val="1"/>
+        </w:numPr>
+      </w:pPr>
+      <w:r>
+        <w:t>Periodically refreshing data from xml</w:t>
+      </w:r>
+    </w:p>
+    <w:p>
+      <w:pPr>
+        <w:pStyle w:val="ListParagraph"/>
+        <w:numPr>
+          <w:ilvl w:val="0"/>
+          <w:numId w:val="1"/>
+        </w:numPr>
+      </w:pPr>
+      <w:r>
+        <w:t>Config</w:t>
+      </w:r>
+    </w:p>
+    <w:p/>
+    <w:p>
+      <w:r>
+        <w:t>Menu options</w:t>
+      </w:r>
+    </w:p>
+    <w:p>
+      <w:pPr>
+        <w:pStyle w:val="ListParagraph"/>
+        <w:numPr>
+          <w:ilvl w:val="0"/>
+          <w:numId w:val="1"/>
+        </w:numPr>
+      </w:pPr>
+      <w:r>
+        <w:t xml:space="preserve">File menu: </w:t>
+      </w:r>
+    </w:p>
+    <w:p>
+      <w:pPr>
+        <w:pStyle w:val="ListParagraph"/>
+        <w:numPr>
+          <w:ilvl w:val="1"/>
+          <w:numId w:val="1"/>
+        </w:numPr>
+      </w:pPr>
+      <w:r>
+        <w:t>Load – load a url from a list of saved urls</w:t>
+      </w:r>
+    </w:p>
+    <w:p>
+      <w:pPr>
+        <w:pStyle w:val="ListParagraph"/>
+        <w:numPr>
+          <w:ilvl w:val="1"/>
+          <w:numId w:val="1"/>
+        </w:numPr>
+      </w:pPr>
+      <w:r>
+        <w:t>Save – save an url (current url is automatically entered)</w:t>
+      </w:r>
+    </w:p>
+    <w:p>
+      <w:pPr>
+        <w:pStyle w:val="ListParagraph"/>
+        <w:numPr>
+          <w:ilvl w:val="1"/>
+          <w:numId w:val="1"/>
+        </w:numPr>
+      </w:pPr>
+      <w:r>
+        <w:t>Quit – exits program</w:t>
+      </w:r>
+    </w:p>
+    <w:p>
+      <w:pPr>
+        <w:pStyle w:val="ListParagraph"/>
+        <w:numPr>
+          <w:ilvl w:val="0"/>
+          <w:numId w:val="1"/>
+        </w:numPr>
+      </w:pPr>
+      <w:r>
+        <w:t>Help menu:</w:t>
+      </w:r>
+    </w:p>
+    <w:p>
+      <w:pPr>
+        <w:pStyle w:val="ListParagraph"/>
+        <w:numPr>
+          <w:ilvl w:val="1"/>
+          <w:numId w:val="1"/>
+        </w:numPr>
+      </w:pPr>
+      <w:r>
+        <w:t>Help – instructions on how to run program</w:t>
+      </w:r>
+    </w:p>
+    <w:p>
+      <w:pPr>
+        <w:pStyle w:val="ListParagraph"/>
+        <w:numPr>
+          <w:ilvl w:val="1"/>
+          <w:numId w:val="1"/>
+        </w:numPr>
+      </w:pPr>
+      <w:r>
+        <w:t>About – (maybe), describes project and website that it pulls rss from</w:t>
+      </w:r>
       <w:bookmarkStart w:id="0" w:name="_GoBack"/>
       <w:bookmarkEnd w:id="0"/>
-    </w:p>
-    <w:p>
-      <w:r>
-        <w:t>Later…</w:t>
-      </w:r>
-    </w:p>
-    <w:p>
-      <w:pPr>
-        <w:pStyle w:val="ListParagraph"/>
-        <w:numPr>
-          <w:ilvl w:val="0"/>
-          <w:numId w:val="1"/>
-        </w:numPr>
-      </w:pPr>
-      <w:r>
-        <w:t>Save</w:t>
-      </w:r>
-      <w:r>
-        <w:t>/load</w:t>
-      </w:r>
       <w:r>
         <w:t xml:space="preserve"> </w:t>
       </w:r>
-      <w:proofErr w:type="spellStart"/>
-      <w:r>
-        <w:t>urls</w:t>
-      </w:r>
-      <w:proofErr w:type="spellEnd"/>
-      <w:r>
-        <w:t xml:space="preserve"> feature</w:t>
-      </w:r>
-    </w:p>
-    <w:p>
-      <w:pPr>
-        <w:pStyle w:val="ListParagraph"/>
-        <w:numPr>
-          <w:ilvl w:val="0"/>
-          <w:numId w:val="1"/>
-        </w:numPr>
-      </w:pPr>
-      <w:r>
-        <w:t xml:space="preserve">Menu </w:t>
-      </w:r>
-    </w:p>
-    <w:p>
-      <w:pPr>
-        <w:pStyle w:val="ListParagraph"/>
-        <w:numPr>
-          <w:ilvl w:val="0"/>
-          <w:numId w:val="1"/>
-        </w:numPr>
-      </w:pPr>
-      <w:r>
-        <w:t>Periodically refreshing data from xml</w:t>
-      </w:r>
-    </w:p>
-    <w:p>
-      <w:pPr>
-        <w:pStyle w:val="ListParagraph"/>
-        <w:numPr>
-          <w:ilvl w:val="0"/>
-          <w:numId w:val="1"/>
-        </w:numPr>
-      </w:pPr>
-      <w:proofErr w:type="spellStart"/>
-      <w:r>
-        <w:t>Config</w:t>
-      </w:r>
-      <w:proofErr w:type="spellEnd"/>
-    </w:p>
-    <w:p>
-      <w:pPr>
-        <w:pStyle w:val="ListParagraph"/>
-        <w:numPr>
-          <w:ilvl w:val="0"/>
-          <w:numId w:val="1"/>
-        </w:numPr>
-      </w:pPr>
     </w:p>
     <w:sectPr>
       <w:pgSz w:w="12240" w:h="15840"/>
@@ -397,7 +413,7 @@
         <w:rFonts w:ascii="Calibri" w:eastAsiaTheme="minorHAnsi" w:hAnsi="Calibri" w:cstheme="minorBidi" w:hint="default"/>
       </w:rPr>
     </w:lvl>
-    <w:lvl w:ilvl="1" w:tplc="04090003" w:tentative="1">
+    <w:lvl w:ilvl="1" w:tplc="04090003">
       <w:start w:val="1"/>
       <w:numFmt w:val="bullet"/>
       <w:lvlText w:val="o"/>

</xml_diff>

<commit_message>
changed format of pickling/unpickling to use one dict containing all three fields, moved windows to separate files
</commit_message>
<xml_diff>
--- a/Weather RSS TODO's.docx
+++ b/Weather RSS TODO's.docx
@@ -378,13 +378,37 @@
         </w:numPr>
       </w:pPr>
       <w:r>
-        <w:t>About – (maybe), describes project and website that it pulls rss from</w:t>
+        <w:t xml:space="preserve">About – (maybe), describes project and website that it pulls rss from </w:t>
+      </w:r>
+    </w:p>
+    <w:p/>
+    <w:p>
+      <w:r>
+        <w:lastRenderedPageBreak/>
+        <w:t>LOAD:</w:t>
+      </w:r>
+    </w:p>
+    <w:p>
+      <w:r>
+        <w:tab/>
+        <w:t>File format: Dictionary of stored values, e.g.: {“currenturl” : None, “savedlist” : None, “savedurl” : None}</w:t>
+      </w:r>
+    </w:p>
+    <w:p>
+      <w:r>
+        <w:t>Makes it easy to tell when each fiel</w:t>
+      </w:r>
+      <w:r>
+        <w:t>d is missing, no need to search for missing fields</w:t>
+      </w:r>
+      <w:r>
+        <w:t>.  When saving, pack the values into the dict and pickle.dump</w:t>
+      </w:r>
+      <w:r>
+        <w:t>.  Only need to check for existence of file.  When loading, load the dict and unpack the values.  Need to check for byte correctness (if not, clear data and issue error message) and if there is a dict (if file is empty, initialize empty lists, no url)</w:t>
       </w:r>
       <w:bookmarkStart w:id="0" w:name="_GoBack"/>
       <w:bookmarkEnd w:id="0"/>
-      <w:r>
-        <w:t xml:space="preserve"> </w:t>
-      </w:r>
     </w:p>
     <w:sectPr>
       <w:pgSz w:w="12240" w:h="15840"/>

</xml_diff>